<commit_message>
Large Update with multiple changes
Been a while since I updated this repo. A lot of cleaning up and small tweaks.
No real large scale changes
</commit_message>
<xml_diff>
--- a/Bad Document for making game.docx
+++ b/Bad Document for making game.docx
@@ -7,15 +7,7 @@
         <w:pStyle w:val="NoSpacing"/>
       </w:pPr>
       <w:r>
-        <w:t xml:space="preserve">Start off </w:t>
-      </w:r>
-      <w:proofErr w:type="gramStart"/>
-      <w:r>
-        <w:t>With</w:t>
-      </w:r>
-      <w:proofErr w:type="gramEnd"/>
-      <w:r>
-        <w:t xml:space="preserve"> a destroyed land with random terrain types (water, mountain, plain, etc.) </w:t>
+        <w:t xml:space="preserve">Start off With a destroyed land with random terrain types (water, mountain, plain, etc.) </w:t>
       </w:r>
     </w:p>
     <w:p>
@@ -434,14 +426,11 @@
         <w:jc w:val="center"/>
       </w:pPr>
       <w:r>
-        <w:rPr>
-          <w:noProof/>
-        </w:rPr>
         <w:drawing>
-          <wp:inline distT="0" distB="0" distL="0" distR="0" wp14:anchorId="28AFD033" wp14:editId="73F3B56C">
-            <wp:extent cx="4905375" cy="3441262"/>
-            <wp:effectExtent l="0" t="0" r="0" b="6985"/>
-            <wp:docPr id="416888539" name="Picture 1"/>
+          <wp:inline distT="0" distB="0" distL="0" distR="0" wp14:anchorId="09C826A6" wp14:editId="11EF8B5E">
+            <wp:extent cx="5731510" cy="4021455"/>
+            <wp:effectExtent l="0" t="0" r="2540" b="0"/>
+            <wp:docPr id="739262631" name="Picture 1" descr="A diagram of a diagram&#10;&#10;Description automatically generated with medium confidence"/>
             <wp:cNvGraphicFramePr>
               <a:graphicFrameLocks xmlns:a="http://schemas.openxmlformats.org/drawingml/2006/main" noChangeAspect="1"/>
             </wp:cNvGraphicFramePr>
@@ -449,36 +438,23 @@
               <a:graphicData uri="http://schemas.openxmlformats.org/drawingml/2006/picture">
                 <pic:pic xmlns:pic="http://schemas.openxmlformats.org/drawingml/2006/picture">
                   <pic:nvPicPr>
-                    <pic:cNvPr id="416888539" name="Picture 1"/>
-                    <pic:cNvPicPr>
-                      <a:picLocks noChangeAspect="1" noChangeArrowheads="1"/>
-                    </pic:cNvPicPr>
+                    <pic:cNvPr id="739262631" name="Picture 1" descr="A diagram of a diagram&#10;&#10;Description automatically generated with medium confidence"/>
+                    <pic:cNvPicPr/>
                   </pic:nvPicPr>
                   <pic:blipFill>
-                    <a:blip r:embed="rId4" cstate="print">
-                      <a:extLst>
-                        <a:ext uri="{28A0092B-C50C-407E-A947-70E740481C1C}">
-                          <a14:useLocalDpi xmlns:a14="http://schemas.microsoft.com/office/drawing/2010/main" val="0"/>
-                        </a:ext>
-                      </a:extLst>
-                    </a:blip>
-                    <a:srcRect/>
+                    <a:blip r:embed="rId4"/>
                     <a:stretch>
                       <a:fillRect/>
                     </a:stretch>
                   </pic:blipFill>
-                  <pic:spPr bwMode="auto">
+                  <pic:spPr>
                     <a:xfrm>
                       <a:off x="0" y="0"/>
-                      <a:ext cx="4913572" cy="3447012"/>
+                      <a:ext cx="5731510" cy="4021455"/>
                     </a:xfrm>
                     <a:prstGeom prst="rect">
                       <a:avLst/>
                     </a:prstGeom>
-                    <a:noFill/>
-                    <a:ln>
-                      <a:noFill/>
-                    </a:ln>
                   </pic:spPr>
                 </pic:pic>
               </a:graphicData>
@@ -486,6 +462,11 @@
           </wp:inline>
         </w:drawing>
       </w:r>
+    </w:p>
+    <w:p>
+      <w:pPr>
+        <w:jc w:val="center"/>
+      </w:pPr>
     </w:p>
     <w:sectPr>
       <w:pgSz w:w="11906" w:h="16838"/>

</xml_diff>